<commit_message>
Requirements for cross media, general requirements and non-funcional requirements. Every other team(IOT and Data engineering) have to complete their one section
</commit_message>
<xml_diff>
--- a/Documentation/SEP4 requirements.docx
+++ b/Documentation/SEP4 requirements.docx
@@ -1,8 +1,8 @@
 
 <file path=word/document.xml><?xml version="1.0" encoding="utf-8"?>
-<w:document xmlns:wpc="http://schemas.microsoft.com/office/word/2010/wordprocessingCanvas" xmlns:cx="http://schemas.microsoft.com/office/drawing/2014/chartex" xmlns:cx1="http://schemas.microsoft.com/office/drawing/2015/9/8/chartex" xmlns:mc="http://schemas.openxmlformats.org/markup-compatibility/2006" xmlns:o="urn:schemas-microsoft-com:office:office" xmlns:r="http://schemas.openxmlformats.org/officeDocument/2006/relationships" xmlns:m="http://schemas.openxmlformats.org/officeDocument/2006/math" xmlns:v="urn:schemas-microsoft-com:vml" xmlns:wp14="http://schemas.microsoft.com/office/word/2010/wordprocessingDrawing" xmlns:wp="http://schemas.openxmlformats.org/drawingml/2006/wordprocessingDrawing" xmlns:w10="urn:schemas-microsoft-com:office:word" xmlns:w="http://schemas.openxmlformats.org/wordprocessingml/2006/main" xmlns:w14="http://schemas.microsoft.com/office/word/2010/wordml" xmlns:w15="http://schemas.microsoft.com/office/word/2012/wordml" xmlns:w16se="http://schemas.microsoft.com/office/word/2015/wordml/symex" xmlns:wpg="http://schemas.microsoft.com/office/word/2010/wordprocessingGroup" xmlns:wpi="http://schemas.microsoft.com/office/word/2010/wordprocessingInk" xmlns:wne="http://schemas.microsoft.com/office/word/2006/wordml" xmlns:wps="http://schemas.microsoft.com/office/word/2010/wordprocessingShape" mc:Ignorable="w14 w15 w16se wp14">
+<w:document xmlns:wpc="http://schemas.microsoft.com/office/word/2010/wordprocessingCanvas" xmlns:cx="http://schemas.microsoft.com/office/drawing/2014/chartex" xmlns:cx1="http://schemas.microsoft.com/office/drawing/2015/9/8/chartex" xmlns:cx2="http://schemas.microsoft.com/office/drawing/2015/10/21/chartex" xmlns:cx3="http://schemas.microsoft.com/office/drawing/2016/5/9/chartex" xmlns:cx4="http://schemas.microsoft.com/office/drawing/2016/5/10/chartex" xmlns:cx5="http://schemas.microsoft.com/office/drawing/2016/5/11/chartex" xmlns:cx6="http://schemas.microsoft.com/office/drawing/2016/5/12/chartex" xmlns:cx7="http://schemas.microsoft.com/office/drawing/2016/5/13/chartex" xmlns:cx8="http://schemas.microsoft.com/office/drawing/2016/5/14/chartex" xmlns:mc="http://schemas.openxmlformats.org/markup-compatibility/2006" xmlns:aink="http://schemas.microsoft.com/office/drawing/2016/ink" xmlns:am3d="http://schemas.microsoft.com/office/drawing/2017/model3d" xmlns:o="urn:schemas-microsoft-com:office:office" xmlns:r="http://schemas.openxmlformats.org/officeDocument/2006/relationships" xmlns:m="http://schemas.openxmlformats.org/officeDocument/2006/math" xmlns:v="urn:schemas-microsoft-com:vml" xmlns:wp14="http://schemas.microsoft.com/office/word/2010/wordprocessingDrawing" xmlns:wp="http://schemas.openxmlformats.org/drawingml/2006/wordprocessingDrawing" xmlns:w10="urn:schemas-microsoft-com:office:word" xmlns:w="http://schemas.openxmlformats.org/wordprocessingml/2006/main" xmlns:w14="http://schemas.microsoft.com/office/word/2010/wordml" xmlns:w15="http://schemas.microsoft.com/office/word/2012/wordml" xmlns:w16cid="http://schemas.microsoft.com/office/word/2016/wordml/cid" xmlns:w16se="http://schemas.microsoft.com/office/word/2015/wordml/symex" xmlns:wpg="http://schemas.microsoft.com/office/word/2010/wordprocessingGroup" xmlns:wpi="http://schemas.microsoft.com/office/word/2010/wordprocessingInk" xmlns:wne="http://schemas.microsoft.com/office/word/2006/wordml" xmlns:wps="http://schemas.microsoft.com/office/word/2010/wordprocessingShape" mc:Ignorable="w14 w15 w16se w16cid wp14">
   <w:body>
-    <w:p w14:noSpellErr="1">
+    <w:p>
       <w:pPr>
         <w:pStyle w:val="Title"/>
         <w:rPr>
@@ -23,7 +23,7 @@
         </w:rPr>
       </w:pPr>
     </w:p>
-    <w:p w14:noSpellErr="1">
+    <w:p>
       <w:pPr>
         <w:pStyle w:val="Heading1"/>
         <w:rPr>
@@ -37,17 +37,15 @@
         <w:t>General</w:t>
       </w:r>
     </w:p>
-    <w:p w14:noSpellErr="1">
-      <w:pPr>
-        <w:pStyle w:val="Normal"/>
-        <w:rPr>
-          <w:lang w:val="en-GB"/>
-        </w:rPr>
-      </w:pPr>
-    </w:p>
-    <w:p>
-      <w:pPr>
-        <w:pStyle w:val="Normal"/>
+    <w:p>
+      <w:pPr>
+        <w:rPr>
+          <w:lang w:val="en-GB"/>
+        </w:rPr>
+      </w:pPr>
+    </w:p>
+    <w:p>
+      <w:pPr>
         <w:rPr>
           <w:lang w:val="en-GB"/>
         </w:rPr>
@@ -61,7 +59,6 @@
     </w:p>
     <w:p>
       <w:pPr>
-        <w:pStyle w:val="Normal"/>
         <w:rPr>
           <w:lang w:val="en-GB"/>
         </w:rPr>
@@ -73,35 +70,30 @@
         <w:t xml:space="preserve">You must hand in a project- &amp; process </w:t>
       </w:r>
       <w:proofErr w:type="spellStart"/>
-      <w:r>
-        <w:rPr>
-          <w:lang w:val="en-GB"/>
-        </w:rPr>
-        <w:t>report.</w:t>
-      </w:r>
-      <w:r>
-        <w:rPr>
-          <w:lang w:val="en-GB"/>
-        </w:rPr>
-        <w:t>how</w:t>
+      <w:proofErr w:type="gramStart"/>
+      <w:r>
+        <w:rPr>
+          <w:lang w:val="en-GB"/>
+        </w:rPr>
+        <w:t>report.how</w:t>
       </w:r>
       <w:proofErr w:type="spellEnd"/>
       <w:r>
         <w:rPr>
           <w:lang w:val="en-GB"/>
         </w:rPr>
-        <w:t xml:space="preserve"> </w:t>
-      </w:r>
-      <w:r>
-        <w:rPr>
-          <w:lang w:val="en-GB"/>
-        </w:rPr>
-        <w:t xml:space="preserve"> The project report must include authors for each section.</w:t>
-      </w:r>
-    </w:p>
-    <w:p>
-      <w:pPr>
-        <w:pStyle w:val="Normal"/>
+        <w:t xml:space="preserve">  The</w:t>
+      </w:r>
+      <w:proofErr w:type="gramEnd"/>
+      <w:r>
+        <w:rPr>
+          <w:lang w:val="en-GB"/>
+        </w:rPr>
+        <w:t xml:space="preserve"> project report must include authors for each section.</w:t>
+      </w:r>
+    </w:p>
+    <w:p>
+      <w:pPr>
         <w:rPr>
           <w:lang w:val="en-GB"/>
         </w:rPr>
@@ -113,9 +105,8 @@
         <w:t>You must hand in links to the source code on GitHub.</w:t>
       </w:r>
     </w:p>
-    <w:p w14:noSpellErr="1">
-      <w:pPr>
-        <w:pStyle w:val="Normal"/>
+    <w:p>
+      <w:pPr>
         <w:rPr>
           <w:lang w:val="en-GB"/>
         </w:rPr>
@@ -151,33 +142,75 @@
         <w:rPr>
           <w:lang w:val="en-GB"/>
         </w:rPr>
-        <w:t>Design and implement a FreeRTOS based application in C for an AVR2560 MCU that interfaces to several sensors and actuators</w:t>
-      </w:r>
-    </w:p>
-    <w:p>
-      <w:pPr>
-        <w:rPr>
-          <w:lang w:val="en-GB"/>
-        </w:rPr>
-      </w:pPr>
-      <w:r>
-        <w:rPr>
-          <w:lang w:val="en-GB"/>
-        </w:rPr>
-        <w:t>Use LoRaWAN (IoT-Network) for transmitting and receiving data</w:t>
-      </w:r>
-    </w:p>
-    <w:p>
-      <w:pPr>
-        <w:rPr>
-          <w:lang w:val="en-GB"/>
-        </w:rPr>
-      </w:pPr>
-      <w:r>
-        <w:rPr>
-          <w:lang w:val="en-GB"/>
-        </w:rPr>
-        <w:t>Implement a Bridge Application in Java to receive data from Loriot Network Server and store them in a MongoDB Document database.</w:t>
+        <w:t xml:space="preserve">Design and implement a </w:t>
+      </w:r>
+      <w:proofErr w:type="spellStart"/>
+      <w:r>
+        <w:rPr>
+          <w:lang w:val="en-GB"/>
+        </w:rPr>
+        <w:t>FreeRTOS</w:t>
+      </w:r>
+      <w:proofErr w:type="spellEnd"/>
+      <w:r>
+        <w:rPr>
+          <w:lang w:val="en-GB"/>
+        </w:rPr>
+        <w:t xml:space="preserve"> based application in C for an AVR2560 MCU that interfaces to several sensors and actuators</w:t>
+      </w:r>
+    </w:p>
+    <w:p>
+      <w:pPr>
+        <w:rPr>
+          <w:lang w:val="en-GB"/>
+        </w:rPr>
+      </w:pPr>
+      <w:r>
+        <w:rPr>
+          <w:lang w:val="en-GB"/>
+        </w:rPr>
+        <w:t xml:space="preserve">Use </w:t>
+      </w:r>
+      <w:proofErr w:type="spellStart"/>
+      <w:r>
+        <w:rPr>
+          <w:lang w:val="en-GB"/>
+        </w:rPr>
+        <w:t>LoRaWAN</w:t>
+      </w:r>
+      <w:proofErr w:type="spellEnd"/>
+      <w:r>
+        <w:rPr>
+          <w:lang w:val="en-GB"/>
+        </w:rPr>
+        <w:t xml:space="preserve"> (IoT-Network) for transmitting and receiving data</w:t>
+      </w:r>
+    </w:p>
+    <w:p>
+      <w:pPr>
+        <w:rPr>
+          <w:lang w:val="en-GB"/>
+        </w:rPr>
+      </w:pPr>
+      <w:r>
+        <w:rPr>
+          <w:lang w:val="en-GB"/>
+        </w:rPr>
+        <w:t xml:space="preserve">Implement a Bridge Application in Java to receive data from </w:t>
+      </w:r>
+      <w:proofErr w:type="spellStart"/>
+      <w:r>
+        <w:rPr>
+          <w:lang w:val="en-GB"/>
+        </w:rPr>
+        <w:t>Loriot</w:t>
+      </w:r>
+      <w:proofErr w:type="spellEnd"/>
+      <w:r>
+        <w:rPr>
+          <w:lang w:val="en-GB"/>
+        </w:rPr>
+        <w:t xml:space="preserve"> Network Server and store them in a MongoDB Document database.</w:t>
       </w:r>
     </w:p>
     <w:p>
@@ -193,12 +226,12 @@
         <w:t>(Main part of drivers to sensors and actuators will be given)</w:t>
       </w:r>
     </w:p>
-    <w:p w14:noSpellErr="1">
+    <w:p>
       <w:pPr>
         <w:pStyle w:val="Heading3"/>
         <w:rPr>
-          <w:b w:val="1"/>
-          <w:bCs w:val="1"/>
+          <w:b/>
+          <w:bCs/>
           <w:lang w:val="en-GB"/>
         </w:rPr>
       </w:pPr>
@@ -295,12 +328,12 @@
         <w:t>You must unit test parts of your application.</w:t>
       </w:r>
     </w:p>
-    <w:p w14:noSpellErr="1">
+    <w:p>
       <w:pPr>
         <w:pStyle w:val="Heading3"/>
         <w:rPr>
-          <w:b w:val="1"/>
-          <w:bCs w:val="1"/>
+          <w:b/>
+          <w:bCs/>
           <w:lang w:val="en-GB"/>
         </w:rPr>
       </w:pPr>
@@ -405,11 +438,19 @@
           <w:lang w:val="en-GB"/>
         </w:rPr>
       </w:pPr>
-      <w:r>
-        <w:rPr>
-          <w:lang w:val="en-GB"/>
-        </w:rPr>
-        <w:t xml:space="preserve">LoRaWAN </w:t>
+      <w:proofErr w:type="spellStart"/>
+      <w:r>
+        <w:rPr>
+          <w:lang w:val="en-GB"/>
+        </w:rPr>
+        <w:t>LoRaWAN</w:t>
+      </w:r>
+      <w:proofErr w:type="spellEnd"/>
+      <w:r>
+        <w:rPr>
+          <w:lang w:val="en-GB"/>
+        </w:rPr>
+        <w:t xml:space="preserve"> </w:t>
       </w:r>
       <w:r>
         <w:rPr>
@@ -417,8 +458,6 @@
         </w:rPr>
         <w:t>transceiver</w:t>
       </w:r>
-      <w:bookmarkStart w:name="_GoBack" w:id="0"/>
-      <w:bookmarkEnd w:id="0"/>
     </w:p>
     <w:p>
       <w:pPr>
@@ -528,13 +567,21 @@
         </w:rPr>
       </w:pPr>
     </w:p>
-    <w:p w14:noSpellErr="1">
+    <w:p>
       <w:pPr>
         <w:pStyle w:val="Heading1"/>
         <w:rPr>
           <w:lang w:val="en-GB"/>
         </w:rPr>
       </w:pPr>
+    </w:p>
+    <w:p>
+      <w:pPr>
+        <w:pStyle w:val="Heading1"/>
+        <w:rPr>
+          <w:lang w:val="en-GB"/>
+        </w:rPr>
+      </w:pPr>
       <w:r>
         <w:rPr>
           <w:lang w:val="en-GB"/>
@@ -545,13 +592,13 @@
     <w:p>
       <w:pPr>
         <w:rPr>
-          <w:rFonts w:ascii="Calibri" w:hAnsi="Calibri" w:eastAsia="Calibri" w:cs="Calibri"/>
-          <w:lang w:val="en-GB"/>
-        </w:rPr>
-      </w:pPr>
-      <w:r>
-        <w:rPr>
-          <w:rFonts w:ascii="Calibri" w:hAnsi="Calibri" w:eastAsia="Calibri" w:cs="Calibri"/>
+          <w:rFonts w:ascii="Calibri" w:eastAsia="Calibri" w:hAnsi="Calibri" w:cs="Calibri"/>
+          <w:lang w:val="en-GB"/>
+        </w:rPr>
+      </w:pPr>
+      <w:r>
+        <w:rPr>
+          <w:rFonts w:ascii="Calibri" w:eastAsia="Calibri" w:hAnsi="Calibri" w:cs="Calibri"/>
           <w:lang w:val="en-GB"/>
         </w:rPr>
         <w:t xml:space="preserve">Apply knowledge of dimensional database modelling </w:t>
@@ -560,7 +607,7 @@
     <w:p>
       <w:pPr>
         <w:rPr>
-          <w:rFonts w:ascii="Calibri" w:hAnsi="Calibri" w:eastAsia="Calibri" w:cs="Calibri"/>
+          <w:rFonts w:ascii="Calibri" w:eastAsia="Calibri" w:hAnsi="Calibri" w:cs="Calibri"/>
           <w:lang w:val="en-GB"/>
         </w:rPr>
       </w:pPr>
@@ -571,7 +618,7 @@
         <w:t xml:space="preserve">Design and implement a dimensional model </w:t>
       </w:r>
     </w:p>
-    <w:p w14:noSpellErr="1">
+    <w:p>
       <w:pPr>
         <w:rPr>
           <w:lang w:val="en-GB"/>
@@ -595,13 +642,7 @@
         <w:rPr>
           <w:lang w:val="en-GB"/>
         </w:rPr>
-        <w:t xml:space="preserve"> up, Transform, Load process for the data flo</w:t>
-      </w:r>
-      <w:r>
-        <w:rPr>
-          <w:lang w:val="en-GB"/>
-        </w:rPr>
-        <w:t>w</w:t>
+        <w:t xml:space="preserve"> up, Transform, Load process for the data flow</w:t>
       </w:r>
     </w:p>
     <w:p>
@@ -620,13 +661,13 @@
     <w:p>
       <w:pPr>
         <w:rPr>
-          <w:rFonts w:ascii="Calibri" w:hAnsi="Calibri" w:eastAsia="Calibri" w:cs="Calibri"/>
-          <w:lang w:val="en-GB"/>
-        </w:rPr>
-      </w:pPr>
-      <w:r>
-        <w:rPr>
-          <w:rFonts w:ascii="Calibri" w:hAnsi="Calibri" w:eastAsia="Calibri" w:cs="Calibri"/>
+          <w:rFonts w:ascii="Calibri" w:eastAsia="Calibri" w:hAnsi="Calibri" w:cs="Calibri"/>
+          <w:lang w:val="en-GB"/>
+        </w:rPr>
+      </w:pPr>
+      <w:r>
+        <w:rPr>
+          <w:rFonts w:ascii="Calibri" w:eastAsia="Calibri" w:hAnsi="Calibri" w:cs="Calibri"/>
           <w:lang w:val="en-GB"/>
         </w:rPr>
         <w:t>Create paginated reports in Reporting services</w:t>
@@ -635,13 +676,13 @@
     <w:p>
       <w:pPr>
         <w:rPr>
-          <w:rFonts w:ascii="Calibri" w:hAnsi="Calibri" w:eastAsia="Calibri" w:cs="Calibri"/>
-          <w:lang w:val="en-GB"/>
-        </w:rPr>
-      </w:pPr>
-      <w:r>
-        <w:rPr>
-          <w:rFonts w:ascii="Calibri" w:hAnsi="Calibri" w:eastAsia="Calibri" w:cs="Calibri"/>
+          <w:rFonts w:ascii="Calibri" w:eastAsia="Calibri" w:hAnsi="Calibri" w:cs="Calibri"/>
+          <w:lang w:val="en-GB"/>
+        </w:rPr>
+      </w:pPr>
+      <w:r>
+        <w:rPr>
+          <w:rFonts w:ascii="Calibri" w:eastAsia="Calibri" w:hAnsi="Calibri" w:cs="Calibri"/>
           <w:lang w:val="en-GB"/>
         </w:rPr>
         <w:t>Create analyses in Power BI</w:t>
@@ -674,29 +715,17 @@
         <w:t>The application must retrieve and parse relevant data from a webservice</w:t>
       </w:r>
     </w:p>
-    <w:p w14:noSpellErr="1">
-      <w:pPr>
-        <w:rPr>
-          <w:lang w:val="en-GB"/>
-        </w:rPr>
-      </w:pPr>
-      <w:r>
-        <w:rPr>
-          <w:lang w:val="en-GB"/>
-        </w:rPr>
-        <w:t xml:space="preserve">The application must be able to send data to </w:t>
-      </w:r>
-      <w:r>
-        <w:rPr>
-          <w:lang w:val="en-GB"/>
-        </w:rPr>
-        <w:t xml:space="preserve">a webservice to interact with </w:t>
-      </w:r>
-      <w:r>
-        <w:rPr>
-          <w:lang w:val="en-GB"/>
-        </w:rPr>
-        <w:t>actuators</w:t>
+    <w:p>
+      <w:pPr>
+        <w:rPr>
+          <w:lang w:val="en-GB"/>
+        </w:rPr>
+      </w:pPr>
+      <w:r>
+        <w:rPr>
+          <w:lang w:val="en-GB"/>
+        </w:rPr>
+        <w:t>The application must be able to send data to a webservice to interact with actuators</w:t>
       </w:r>
     </w:p>
     <w:p>
@@ -722,7 +751,6 @@
         <w:rPr>
           <w:lang w:val="en-GB"/>
         </w:rPr>
-        <w:lastRenderedPageBreak/>
         <w:t>The application should use lists to display sensor data</w:t>
       </w:r>
     </w:p>
@@ -762,19 +790,7 @@
         <w:rPr>
           <w:lang w:val="en-GB"/>
         </w:rPr>
-        <w:t xml:space="preserve">The application </w:t>
-      </w:r>
-      <w:r>
-        <w:rPr>
-          <w:lang w:val="en-GB"/>
-        </w:rPr>
-        <w:t>should</w:t>
-      </w:r>
-      <w:r>
-        <w:rPr>
-          <w:lang w:val="en-GB"/>
-        </w:rPr>
-        <w:t xml:space="preserve"> persist some data locally on the device</w:t>
+        <w:t>The application should persist some data locally on the device</w:t>
       </w:r>
     </w:p>
     <w:p>
@@ -861,9 +877,11 @@
         </w:rPr>
         <w:t>The source code should be structured using an architectural pattern</w:t>
       </w:r>
+      <w:bookmarkStart w:id="0" w:name="_GoBack"/>
+      <w:bookmarkEnd w:id="0"/>
     </w:p>
     <w:sectPr>
-      <w:pgSz w:w="11906" w:h="16838" w:orient="portrait"/>
+      <w:pgSz w:w="11906" w:h="16838"/>
       <w:pgMar w:top="1701" w:right="1134" w:bottom="1701" w:left="1134" w:header="708" w:footer="708" w:gutter="0"/>
       <w:cols w:space="708"/>
       <w:docGrid w:linePitch="360"/>
@@ -873,7 +891,7 @@
 </file>
 
 <file path=word/numbering.xml><?xml version="1.0" encoding="utf-8"?>
-<w:numbering xmlns:wpc="http://schemas.microsoft.com/office/word/2010/wordprocessingCanvas" xmlns:cx="http://schemas.microsoft.com/office/drawing/2014/chartex" xmlns:cx1="http://schemas.microsoft.com/office/drawing/2015/9/8/chartex" xmlns:mc="http://schemas.openxmlformats.org/markup-compatibility/2006" xmlns:o="urn:schemas-microsoft-com:office:office" xmlns:r="http://schemas.openxmlformats.org/officeDocument/2006/relationships" xmlns:m="http://schemas.openxmlformats.org/officeDocument/2006/math" xmlns:v="urn:schemas-microsoft-com:vml" xmlns:wp14="http://schemas.microsoft.com/office/word/2010/wordprocessingDrawing" xmlns:wp="http://schemas.openxmlformats.org/drawingml/2006/wordprocessingDrawing" xmlns:w10="urn:schemas-microsoft-com:office:word" xmlns:w="http://schemas.openxmlformats.org/wordprocessingml/2006/main" xmlns:w14="http://schemas.microsoft.com/office/word/2010/wordml" xmlns:w15="http://schemas.microsoft.com/office/word/2012/wordml" xmlns:w16se="http://schemas.microsoft.com/office/word/2015/wordml/symex" xmlns:wpg="http://schemas.microsoft.com/office/word/2010/wordprocessingGroup" xmlns:wpi="http://schemas.microsoft.com/office/word/2010/wordprocessingInk" xmlns:wne="http://schemas.microsoft.com/office/word/2006/wordml" xmlns:wps="http://schemas.microsoft.com/office/word/2010/wordprocessingShape" mc:Ignorable="w14 w15 w16se wp14">
+<w:numbering xmlns:wpc="http://schemas.microsoft.com/office/word/2010/wordprocessingCanvas" xmlns:cx="http://schemas.microsoft.com/office/drawing/2014/chartex" xmlns:cx1="http://schemas.microsoft.com/office/drawing/2015/9/8/chartex" xmlns:cx2="http://schemas.microsoft.com/office/drawing/2015/10/21/chartex" xmlns:cx3="http://schemas.microsoft.com/office/drawing/2016/5/9/chartex" xmlns:cx4="http://schemas.microsoft.com/office/drawing/2016/5/10/chartex" xmlns:cx5="http://schemas.microsoft.com/office/drawing/2016/5/11/chartex" xmlns:cx6="http://schemas.microsoft.com/office/drawing/2016/5/12/chartex" xmlns:cx7="http://schemas.microsoft.com/office/drawing/2016/5/13/chartex" xmlns:cx8="http://schemas.microsoft.com/office/drawing/2016/5/14/chartex" xmlns:mc="http://schemas.openxmlformats.org/markup-compatibility/2006" xmlns:aink="http://schemas.microsoft.com/office/drawing/2016/ink" xmlns:am3d="http://schemas.microsoft.com/office/drawing/2017/model3d" xmlns:o="urn:schemas-microsoft-com:office:office" xmlns:r="http://schemas.openxmlformats.org/officeDocument/2006/relationships" xmlns:m="http://schemas.openxmlformats.org/officeDocument/2006/math" xmlns:v="urn:schemas-microsoft-com:vml" xmlns:wp14="http://schemas.microsoft.com/office/word/2010/wordprocessingDrawing" xmlns:wp="http://schemas.openxmlformats.org/drawingml/2006/wordprocessingDrawing" xmlns:w10="urn:schemas-microsoft-com:office:word" xmlns:w="http://schemas.openxmlformats.org/wordprocessingml/2006/main" xmlns:w14="http://schemas.microsoft.com/office/word/2010/wordml" xmlns:w15="http://schemas.microsoft.com/office/word/2012/wordml" xmlns:w16cid="http://schemas.microsoft.com/office/word/2016/wordml/cid" xmlns:w16se="http://schemas.microsoft.com/office/word/2015/wordml/symex" xmlns:wpg="http://schemas.microsoft.com/office/word/2010/wordprocessingGroup" xmlns:wpi="http://schemas.microsoft.com/office/word/2010/wordprocessingInk" xmlns:wne="http://schemas.microsoft.com/office/word/2006/wordml" xmlns:wps="http://schemas.microsoft.com/office/word/2010/wordprocessingShape" mc:Ignorable="w14 w15 w16se w16cid wp14">
   <w:abstractNum w:abstractNumId="0" w15:restartNumberingAfterBreak="0">
     <w:nsid w:val="FFFFFF89"/>
     <w:multiLevelType w:val="singleLevel"/>
@@ -891,7 +909,7 @@
         <w:ind w:left="360" w:hanging="360"/>
       </w:pPr>
       <w:rPr>
-        <w:rFonts w:hint="default" w:ascii="Symbol" w:hAnsi="Symbol"/>
+        <w:rFonts w:ascii="Symbol" w:hAnsi="Symbol" w:hint="default"/>
       </w:rPr>
     </w:lvl>
   </w:abstractNum>
@@ -908,7 +926,7 @@
         <w:ind w:left="720" w:hanging="360"/>
       </w:pPr>
       <w:rPr>
-        <w:rFonts w:hint="default" w:ascii="Symbol" w:hAnsi="Symbol"/>
+        <w:rFonts w:ascii="Symbol" w:hAnsi="Symbol" w:hint="default"/>
       </w:rPr>
     </w:lvl>
     <w:lvl w:ilvl="1" w:tplc="04090003">
@@ -920,7 +938,7 @@
         <w:ind w:left="1440" w:hanging="360"/>
       </w:pPr>
       <w:rPr>
-        <w:rFonts w:hint="default" w:ascii="Courier New" w:hAnsi="Courier New" w:cs="Courier New"/>
+        <w:rFonts w:ascii="Courier New" w:hAnsi="Courier New" w:cs="Courier New" w:hint="default"/>
       </w:rPr>
     </w:lvl>
     <w:lvl w:ilvl="2" w:tplc="04090005" w:tentative="1">
@@ -932,7 +950,7 @@
         <w:ind w:left="2160" w:hanging="360"/>
       </w:pPr>
       <w:rPr>
-        <w:rFonts w:hint="default" w:ascii="Wingdings" w:hAnsi="Wingdings"/>
+        <w:rFonts w:ascii="Wingdings" w:hAnsi="Wingdings" w:hint="default"/>
       </w:rPr>
     </w:lvl>
     <w:lvl w:ilvl="3" w:tplc="04090001" w:tentative="1">
@@ -944,7 +962,7 @@
         <w:ind w:left="2880" w:hanging="360"/>
       </w:pPr>
       <w:rPr>
-        <w:rFonts w:hint="default" w:ascii="Symbol" w:hAnsi="Symbol"/>
+        <w:rFonts w:ascii="Symbol" w:hAnsi="Symbol" w:hint="default"/>
       </w:rPr>
     </w:lvl>
     <w:lvl w:ilvl="4" w:tplc="04090003" w:tentative="1">
@@ -956,7 +974,7 @@
         <w:ind w:left="3600" w:hanging="360"/>
       </w:pPr>
       <w:rPr>
-        <w:rFonts w:hint="default" w:ascii="Courier New" w:hAnsi="Courier New" w:cs="Courier New"/>
+        <w:rFonts w:ascii="Courier New" w:hAnsi="Courier New" w:cs="Courier New" w:hint="default"/>
       </w:rPr>
     </w:lvl>
     <w:lvl w:ilvl="5" w:tplc="04090005" w:tentative="1">
@@ -968,7 +986,7 @@
         <w:ind w:left="4320" w:hanging="360"/>
       </w:pPr>
       <w:rPr>
-        <w:rFonts w:hint="default" w:ascii="Wingdings" w:hAnsi="Wingdings"/>
+        <w:rFonts w:ascii="Wingdings" w:hAnsi="Wingdings" w:hint="default"/>
       </w:rPr>
     </w:lvl>
     <w:lvl w:ilvl="6" w:tplc="04090001" w:tentative="1">
@@ -980,7 +998,7 @@
         <w:ind w:left="5040" w:hanging="360"/>
       </w:pPr>
       <w:rPr>
-        <w:rFonts w:hint="default" w:ascii="Symbol" w:hAnsi="Symbol"/>
+        <w:rFonts w:ascii="Symbol" w:hAnsi="Symbol" w:hint="default"/>
       </w:rPr>
     </w:lvl>
     <w:lvl w:ilvl="7" w:tplc="04090003" w:tentative="1">
@@ -992,7 +1010,7 @@
         <w:ind w:left="5760" w:hanging="360"/>
       </w:pPr>
       <w:rPr>
-        <w:rFonts w:hint="default" w:ascii="Courier New" w:hAnsi="Courier New" w:cs="Courier New"/>
+        <w:rFonts w:ascii="Courier New" w:hAnsi="Courier New" w:cs="Courier New" w:hint="default"/>
       </w:rPr>
     </w:lvl>
     <w:lvl w:ilvl="8" w:tplc="04090005" w:tentative="1">
@@ -1004,7 +1022,7 @@
         <w:ind w:left="6480" w:hanging="360"/>
       </w:pPr>
       <w:rPr>
-        <w:rFonts w:hint="default" w:ascii="Wingdings" w:hAnsi="Wingdings"/>
+        <w:rFonts w:ascii="Wingdings" w:hAnsi="Wingdings" w:hint="default"/>
       </w:rPr>
     </w:lvl>
   </w:abstractNum>
@@ -1018,11 +1036,11 @@
 </file>
 
 <file path=word/styles.xml><?xml version="1.0" encoding="utf-8"?>
-<w:styles xmlns:mc="http://schemas.openxmlformats.org/markup-compatibility/2006" xmlns:r="http://schemas.openxmlformats.org/officeDocument/2006/relationships" xmlns:w="http://schemas.openxmlformats.org/wordprocessingml/2006/main" xmlns:w14="http://schemas.microsoft.com/office/word/2010/wordml" xmlns:w15="http://schemas.microsoft.com/office/word/2012/wordml" xmlns:w16se="http://schemas.microsoft.com/office/word/2015/wordml/symex" mc:Ignorable="w14 w15 w16se">
+<w:styles xmlns:mc="http://schemas.openxmlformats.org/markup-compatibility/2006" xmlns:r="http://schemas.openxmlformats.org/officeDocument/2006/relationships" xmlns:w="http://schemas.openxmlformats.org/wordprocessingml/2006/main" xmlns:w14="http://schemas.microsoft.com/office/word/2010/wordml" xmlns:w15="http://schemas.microsoft.com/office/word/2012/wordml" xmlns:w16cid="http://schemas.microsoft.com/office/word/2016/wordml/cid" xmlns:w16se="http://schemas.microsoft.com/office/word/2015/wordml/symex" mc:Ignorable="w14 w15 w16se w16cid">
   <w:docDefaults>
     <w:rPrDefault>
       <w:rPr>
-        <w:rFonts w:asciiTheme="minorHAnsi" w:hAnsiTheme="minorHAnsi" w:eastAsiaTheme="minorHAnsi" w:cstheme="minorBidi"/>
+        <w:rFonts w:asciiTheme="minorHAnsi" w:eastAsiaTheme="minorHAnsi" w:hAnsiTheme="minorHAnsi" w:cstheme="minorBidi"/>
         <w:sz w:val="22"/>
         <w:szCs w:val="22"/>
         <w:lang w:val="da-DK" w:eastAsia="en-US" w:bidi="ar-SA"/>
@@ -1034,17 +1052,17 @@
       </w:pPr>
     </w:pPrDefault>
   </w:docDefaults>
-  <w:latentStyles w:defLockedState="0" w:defUIPriority="99" w:defSemiHidden="0" w:defUnhideWhenUsed="0" w:defQFormat="0" w:count="371">
+  <w:latentStyles w:defLockedState="0" w:defUIPriority="99" w:defSemiHidden="0" w:defUnhideWhenUsed="0" w:defQFormat="0" w:count="375">
     <w:lsdException w:name="Normal" w:uiPriority="0" w:qFormat="1"/>
     <w:lsdException w:name="heading 1" w:uiPriority="9" w:qFormat="1"/>
-    <w:lsdException w:name="heading 2" w:uiPriority="9" w:semiHidden="1" w:unhideWhenUsed="1" w:qFormat="1"/>
-    <w:lsdException w:name="heading 3" w:uiPriority="9" w:semiHidden="1" w:unhideWhenUsed="1" w:qFormat="1"/>
-    <w:lsdException w:name="heading 4" w:uiPriority="9" w:semiHidden="1" w:unhideWhenUsed="1" w:qFormat="1"/>
-    <w:lsdException w:name="heading 5" w:uiPriority="9" w:semiHidden="1" w:unhideWhenUsed="1" w:qFormat="1"/>
-    <w:lsdException w:name="heading 6" w:uiPriority="9" w:semiHidden="1" w:unhideWhenUsed="1" w:qFormat="1"/>
-    <w:lsdException w:name="heading 7" w:uiPriority="9" w:semiHidden="1" w:unhideWhenUsed="1" w:qFormat="1"/>
-    <w:lsdException w:name="heading 8" w:uiPriority="9" w:semiHidden="1" w:unhideWhenUsed="1" w:qFormat="1"/>
-    <w:lsdException w:name="heading 9" w:uiPriority="9" w:semiHidden="1" w:unhideWhenUsed="1" w:qFormat="1"/>
+    <w:lsdException w:name="heading 2" w:semiHidden="1" w:uiPriority="9" w:unhideWhenUsed="1" w:qFormat="1"/>
+    <w:lsdException w:name="heading 3" w:semiHidden="1" w:uiPriority="9" w:unhideWhenUsed="1" w:qFormat="1"/>
+    <w:lsdException w:name="heading 4" w:semiHidden="1" w:uiPriority="9" w:unhideWhenUsed="1" w:qFormat="1"/>
+    <w:lsdException w:name="heading 5" w:semiHidden="1" w:uiPriority="9" w:unhideWhenUsed="1" w:qFormat="1"/>
+    <w:lsdException w:name="heading 6" w:semiHidden="1" w:uiPriority="9" w:unhideWhenUsed="1" w:qFormat="1"/>
+    <w:lsdException w:name="heading 7" w:semiHidden="1" w:uiPriority="9" w:unhideWhenUsed="1" w:qFormat="1"/>
+    <w:lsdException w:name="heading 8" w:semiHidden="1" w:uiPriority="9" w:unhideWhenUsed="1" w:qFormat="1"/>
+    <w:lsdException w:name="heading 9" w:semiHidden="1" w:uiPriority="9" w:unhideWhenUsed="1" w:qFormat="1"/>
     <w:lsdException w:name="index 1" w:semiHidden="1" w:unhideWhenUsed="1"/>
     <w:lsdException w:name="index 2" w:semiHidden="1" w:unhideWhenUsed="1"/>
     <w:lsdException w:name="index 3" w:semiHidden="1" w:unhideWhenUsed="1"/>
@@ -1054,22 +1072,22 @@
     <w:lsdException w:name="index 7" w:semiHidden="1" w:unhideWhenUsed="1"/>
     <w:lsdException w:name="index 8" w:semiHidden="1" w:unhideWhenUsed="1"/>
     <w:lsdException w:name="index 9" w:semiHidden="1" w:unhideWhenUsed="1"/>
-    <w:lsdException w:name="toc 1" w:uiPriority="39" w:semiHidden="1" w:unhideWhenUsed="1"/>
-    <w:lsdException w:name="toc 2" w:uiPriority="39" w:semiHidden="1" w:unhideWhenUsed="1"/>
-    <w:lsdException w:name="toc 3" w:uiPriority="39" w:semiHidden="1" w:unhideWhenUsed="1"/>
-    <w:lsdException w:name="toc 4" w:uiPriority="39" w:semiHidden="1" w:unhideWhenUsed="1"/>
-    <w:lsdException w:name="toc 5" w:uiPriority="39" w:semiHidden="1" w:unhideWhenUsed="1"/>
-    <w:lsdException w:name="toc 6" w:uiPriority="39" w:semiHidden="1" w:unhideWhenUsed="1"/>
-    <w:lsdException w:name="toc 7" w:uiPriority="39" w:semiHidden="1" w:unhideWhenUsed="1"/>
-    <w:lsdException w:name="toc 8" w:uiPriority="39" w:semiHidden="1" w:unhideWhenUsed="1"/>
-    <w:lsdException w:name="toc 9" w:uiPriority="39" w:semiHidden="1" w:unhideWhenUsed="1"/>
+    <w:lsdException w:name="toc 1" w:semiHidden="1" w:uiPriority="39" w:unhideWhenUsed="1"/>
+    <w:lsdException w:name="toc 2" w:semiHidden="1" w:uiPriority="39" w:unhideWhenUsed="1"/>
+    <w:lsdException w:name="toc 3" w:semiHidden="1" w:uiPriority="39" w:unhideWhenUsed="1"/>
+    <w:lsdException w:name="toc 4" w:semiHidden="1" w:uiPriority="39" w:unhideWhenUsed="1"/>
+    <w:lsdException w:name="toc 5" w:semiHidden="1" w:uiPriority="39" w:unhideWhenUsed="1"/>
+    <w:lsdException w:name="toc 6" w:semiHidden="1" w:uiPriority="39" w:unhideWhenUsed="1"/>
+    <w:lsdException w:name="toc 7" w:semiHidden="1" w:uiPriority="39" w:unhideWhenUsed="1"/>
+    <w:lsdException w:name="toc 8" w:semiHidden="1" w:uiPriority="39" w:unhideWhenUsed="1"/>
+    <w:lsdException w:name="toc 9" w:semiHidden="1" w:uiPriority="39" w:unhideWhenUsed="1"/>
     <w:lsdException w:name="Normal Indent" w:semiHidden="1" w:unhideWhenUsed="1"/>
     <w:lsdException w:name="footnote text" w:semiHidden="1" w:unhideWhenUsed="1"/>
     <w:lsdException w:name="annotation text" w:semiHidden="1" w:unhideWhenUsed="1"/>
     <w:lsdException w:name="header" w:semiHidden="1" w:unhideWhenUsed="1"/>
     <w:lsdException w:name="footer" w:semiHidden="1" w:unhideWhenUsed="1"/>
     <w:lsdException w:name="index heading" w:semiHidden="1" w:unhideWhenUsed="1"/>
-    <w:lsdException w:name="caption" w:uiPriority="35" w:semiHidden="1" w:unhideWhenUsed="1" w:qFormat="1"/>
+    <w:lsdException w:name="caption" w:semiHidden="1" w:uiPriority="35" w:unhideWhenUsed="1" w:qFormat="1"/>
     <w:lsdException w:name="table of figures" w:semiHidden="1" w:unhideWhenUsed="1"/>
     <w:lsdException w:name="envelope address" w:semiHidden="1" w:unhideWhenUsed="1"/>
     <w:lsdException w:name="envelope return" w:semiHidden="1" w:unhideWhenUsed="1"/>
@@ -1100,7 +1118,7 @@
     <w:lsdException w:name="Title" w:uiPriority="10" w:qFormat="1"/>
     <w:lsdException w:name="Closing" w:semiHidden="1" w:unhideWhenUsed="1"/>
     <w:lsdException w:name="Signature" w:semiHidden="1" w:unhideWhenUsed="1"/>
-    <w:lsdException w:name="Default Paragraph Font" w:uiPriority="1" w:semiHidden="1" w:unhideWhenUsed="1"/>
+    <w:lsdException w:name="Default Paragraph Font" w:semiHidden="1" w:uiPriority="1" w:unhideWhenUsed="1"/>
     <w:lsdException w:name="Body Text" w:semiHidden="1" w:unhideWhenUsed="1"/>
     <w:lsdException w:name="Body Text Indent" w:semiHidden="1" w:unhideWhenUsed="1"/>
     <w:lsdException w:name="List Continue" w:semiHidden="1" w:unhideWhenUsed="1"/>
@@ -1140,7 +1158,6 @@
     <w:lsdException w:name="HTML Sample" w:semiHidden="1" w:unhideWhenUsed="1"/>
     <w:lsdException w:name="HTML Typewriter" w:semiHidden="1" w:unhideWhenUsed="1"/>
     <w:lsdException w:name="HTML Variable" w:semiHidden="1" w:unhideWhenUsed="1"/>
-    <w:lsdException w:name="Normal Table" w:semiHidden="1" w:unhideWhenUsed="1"/>
     <w:lsdException w:name="annotation subject" w:semiHidden="1" w:unhideWhenUsed="1"/>
     <w:lsdException w:name="No List" w:semiHidden="1" w:unhideWhenUsed="1"/>
     <w:lsdException w:name="Outline List 1" w:semiHidden="1" w:unhideWhenUsed="1"/>
@@ -1184,10 +1201,8 @@
     <w:lsdException w:name="Table Elegant" w:semiHidden="1" w:unhideWhenUsed="1"/>
     <w:lsdException w:name="Table Professional" w:semiHidden="1" w:unhideWhenUsed="1"/>
     <w:lsdException w:name="Table Subtle 1" w:semiHidden="1" w:unhideWhenUsed="1"/>
-    <w:lsdException w:name="Table Subtle 2" w:semiHidden="1" w:unhideWhenUsed="1"/>
     <w:lsdException w:name="Table Web 1" w:semiHidden="1" w:unhideWhenUsed="1"/>
     <w:lsdException w:name="Table Web 2" w:semiHidden="1" w:unhideWhenUsed="1"/>
-    <w:lsdException w:name="Table Web 3" w:semiHidden="1" w:unhideWhenUsed="1"/>
     <w:lsdException w:name="Balloon Text" w:semiHidden="1" w:unhideWhenUsed="1"/>
     <w:lsdException w:name="Table Grid" w:uiPriority="39"/>
     <w:lsdException w:name="Table Theme" w:semiHidden="1" w:unhideWhenUsed="1"/>
@@ -1300,8 +1315,8 @@
     <w:lsdException w:name="Subtle Reference" w:uiPriority="31" w:qFormat="1"/>
     <w:lsdException w:name="Intense Reference" w:uiPriority="32" w:qFormat="1"/>
     <w:lsdException w:name="Book Title" w:uiPriority="33" w:qFormat="1"/>
-    <w:lsdException w:name="Bibliography" w:uiPriority="37" w:semiHidden="1" w:unhideWhenUsed="1"/>
-    <w:lsdException w:name="TOC Heading" w:uiPriority="39" w:semiHidden="1" w:unhideWhenUsed="1" w:qFormat="1"/>
+    <w:lsdException w:name="Bibliography" w:semiHidden="1" w:uiPriority="37" w:unhideWhenUsed="1"/>
+    <w:lsdException w:name="TOC Heading" w:semiHidden="1" w:uiPriority="39" w:unhideWhenUsed="1" w:qFormat="1"/>
     <w:lsdException w:name="Plain Table 1" w:uiPriority="41"/>
     <w:lsdException w:name="Plain Table 2" w:uiPriority="42"/>
     <w:lsdException w:name="Plain Table 3" w:uiPriority="43"/>
@@ -1406,8 +1421,12 @@
     <w:lsdException w:name="List Table 5 Dark Accent 6" w:uiPriority="50"/>
     <w:lsdException w:name="List Table 6 Colorful Accent 6" w:uiPriority="51"/>
     <w:lsdException w:name="List Table 7 Colorful Accent 6" w:uiPriority="52"/>
+    <w:lsdException w:name="Mention" w:semiHidden="1" w:unhideWhenUsed="1"/>
+    <w:lsdException w:name="Smart Hyperlink" w:semiHidden="1" w:unhideWhenUsed="1"/>
+    <w:lsdException w:name="Hashtag" w:semiHidden="1" w:unhideWhenUsed="1"/>
+    <w:lsdException w:name="Unresolved Mention" w:semiHidden="1" w:unhideWhenUsed="1"/>
   </w:latentStyles>
-  <w:style w:type="paragraph" w:styleId="Normal" w:default="1">
+  <w:style w:type="paragraph" w:default="1" w:styleId="Normal">
     <w:name w:val="Normal"/>
     <w:qFormat/>
   </w:style>
@@ -1426,7 +1445,7 @@
       <w:outlineLvl w:val="0"/>
     </w:pPr>
     <w:rPr>
-      <w:rFonts w:asciiTheme="majorHAnsi" w:hAnsiTheme="majorHAnsi" w:eastAsiaTheme="majorEastAsia" w:cstheme="majorBidi"/>
+      <w:rFonts w:asciiTheme="majorHAnsi" w:eastAsiaTheme="majorEastAsia" w:hAnsiTheme="majorHAnsi" w:cstheme="majorBidi"/>
       <w:color w:val="2E74B5" w:themeColor="accent1" w:themeShade="BF"/>
       <w:sz w:val="32"/>
       <w:szCs w:val="32"/>
@@ -1448,7 +1467,7 @@
       <w:outlineLvl w:val="1"/>
     </w:pPr>
     <w:rPr>
-      <w:rFonts w:asciiTheme="majorHAnsi" w:hAnsiTheme="majorHAnsi" w:eastAsiaTheme="majorEastAsia" w:cstheme="majorBidi"/>
+      <w:rFonts w:asciiTheme="majorHAnsi" w:eastAsiaTheme="majorEastAsia" w:hAnsiTheme="majorHAnsi" w:cstheme="majorBidi"/>
       <w:color w:val="2E74B5" w:themeColor="accent1" w:themeShade="BF"/>
       <w:sz w:val="26"/>
       <w:szCs w:val="26"/>
@@ -1470,19 +1489,19 @@
       <w:outlineLvl w:val="2"/>
     </w:pPr>
     <w:rPr>
-      <w:rFonts w:asciiTheme="majorHAnsi" w:hAnsiTheme="majorHAnsi" w:eastAsiaTheme="majorEastAsia" w:cstheme="majorBidi"/>
+      <w:rFonts w:asciiTheme="majorHAnsi" w:eastAsiaTheme="majorEastAsia" w:hAnsiTheme="majorHAnsi" w:cstheme="majorBidi"/>
       <w:color w:val="1F4D78" w:themeColor="accent1" w:themeShade="7F"/>
       <w:sz w:val="24"/>
       <w:szCs w:val="24"/>
     </w:rPr>
   </w:style>
-  <w:style w:type="character" w:styleId="DefaultParagraphFont" w:default="1">
+  <w:style w:type="character" w:default="1" w:styleId="DefaultParagraphFont">
     <w:name w:val="Default Paragraph Font"/>
     <w:uiPriority w:val="1"/>
     <w:semiHidden/>
     <w:unhideWhenUsed/>
   </w:style>
-  <w:style w:type="table" w:styleId="TableNormal" w:default="1">
+  <w:style w:type="table" w:default="1" w:styleId="TableNormal">
     <w:name w:val="Normal Table"/>
     <w:uiPriority w:val="99"/>
     <w:semiHidden/>
@@ -1497,7 +1516,7 @@
       </w:tblCellMar>
     </w:tblPr>
   </w:style>
-  <w:style w:type="numbering" w:styleId="NoList" w:default="1">
+  <w:style w:type="numbering" w:default="1" w:styleId="NoList">
     <w:name w:val="No List"/>
     <w:uiPriority w:val="99"/>
     <w:semiHidden/>
@@ -1516,48 +1535,48 @@
       <w:contextualSpacing/>
     </w:pPr>
     <w:rPr>
-      <w:rFonts w:asciiTheme="majorHAnsi" w:hAnsiTheme="majorHAnsi" w:eastAsiaTheme="majorEastAsia" w:cstheme="majorBidi"/>
+      <w:rFonts w:asciiTheme="majorHAnsi" w:eastAsiaTheme="majorEastAsia" w:hAnsiTheme="majorHAnsi" w:cstheme="majorBidi"/>
       <w:spacing w:val="-10"/>
       <w:kern w:val="28"/>
       <w:sz w:val="56"/>
       <w:szCs w:val="56"/>
     </w:rPr>
   </w:style>
-  <w:style w:type="character" w:styleId="TitleChar" w:customStyle="1">
+  <w:style w:type="character" w:customStyle="1" w:styleId="TitleChar">
     <w:name w:val="Title Char"/>
     <w:basedOn w:val="DefaultParagraphFont"/>
     <w:link w:val="Title"/>
     <w:uiPriority w:val="10"/>
     <w:rsid w:val="00D3040C"/>
     <w:rPr>
-      <w:rFonts w:asciiTheme="majorHAnsi" w:hAnsiTheme="majorHAnsi" w:eastAsiaTheme="majorEastAsia" w:cstheme="majorBidi"/>
+      <w:rFonts w:asciiTheme="majorHAnsi" w:eastAsiaTheme="majorEastAsia" w:hAnsiTheme="majorHAnsi" w:cstheme="majorBidi"/>
       <w:spacing w:val="-10"/>
       <w:kern w:val="28"/>
       <w:sz w:val="56"/>
       <w:szCs w:val="56"/>
     </w:rPr>
   </w:style>
-  <w:style w:type="character" w:styleId="Heading2Char" w:customStyle="1">
+  <w:style w:type="character" w:customStyle="1" w:styleId="Heading2Char">
     <w:name w:val="Heading 2 Char"/>
     <w:basedOn w:val="DefaultParagraphFont"/>
     <w:link w:val="Heading2"/>
     <w:uiPriority w:val="9"/>
     <w:rsid w:val="00D3040C"/>
     <w:rPr>
-      <w:rFonts w:asciiTheme="majorHAnsi" w:hAnsiTheme="majorHAnsi" w:eastAsiaTheme="majorEastAsia" w:cstheme="majorBidi"/>
+      <w:rFonts w:asciiTheme="majorHAnsi" w:eastAsiaTheme="majorEastAsia" w:hAnsiTheme="majorHAnsi" w:cstheme="majorBidi"/>
       <w:color w:val="2E74B5" w:themeColor="accent1" w:themeShade="BF"/>
       <w:sz w:val="26"/>
       <w:szCs w:val="26"/>
     </w:rPr>
   </w:style>
-  <w:style w:type="character" w:styleId="Heading1Char" w:customStyle="1">
+  <w:style w:type="character" w:customStyle="1" w:styleId="Heading1Char">
     <w:name w:val="Heading 1 Char"/>
     <w:basedOn w:val="DefaultParagraphFont"/>
     <w:link w:val="Heading1"/>
     <w:uiPriority w:val="9"/>
     <w:rsid w:val="00D3040C"/>
     <w:rPr>
-      <w:rFonts w:asciiTheme="majorHAnsi" w:hAnsiTheme="majorHAnsi" w:eastAsiaTheme="majorEastAsia" w:cstheme="majorBidi"/>
+      <w:rFonts w:asciiTheme="majorHAnsi" w:eastAsiaTheme="majorEastAsia" w:hAnsiTheme="majorHAnsi" w:cstheme="majorBidi"/>
       <w:color w:val="2E74B5" w:themeColor="accent1" w:themeShade="BF"/>
       <w:sz w:val="32"/>
       <w:szCs w:val="32"/>
@@ -1582,7 +1601,7 @@
       <w:spacing w:val="15"/>
     </w:rPr>
   </w:style>
-  <w:style w:type="character" w:styleId="SubtitleChar" w:customStyle="1">
+  <w:style w:type="character" w:customStyle="1" w:styleId="SubtitleChar">
     <w:name w:val="Subtitle Char"/>
     <w:basedOn w:val="DefaultParagraphFont"/>
     <w:link w:val="Subtitle"/>
@@ -1607,14 +1626,14 @@
       <w:contextualSpacing/>
     </w:pPr>
   </w:style>
-  <w:style w:type="character" w:styleId="Heading3Char" w:customStyle="1">
+  <w:style w:type="character" w:customStyle="1" w:styleId="Heading3Char">
     <w:name w:val="Heading 3 Char"/>
     <w:basedOn w:val="DefaultParagraphFont"/>
     <w:link w:val="Heading3"/>
     <w:uiPriority w:val="9"/>
     <w:rsid w:val="00EC14C5"/>
     <w:rPr>
-      <w:rFonts w:asciiTheme="majorHAnsi" w:hAnsiTheme="majorHAnsi" w:eastAsiaTheme="majorEastAsia" w:cstheme="majorBidi"/>
+      <w:rFonts w:asciiTheme="majorHAnsi" w:eastAsiaTheme="majorEastAsia" w:hAnsiTheme="majorHAnsi" w:cstheme="majorBidi"/>
       <w:color w:val="1F4D78" w:themeColor="accent1" w:themeShade="7F"/>
       <w:sz w:val="24"/>
       <w:szCs w:val="24"/>

</xml_diff>